<commit_message>
New code version with some changes and fixes. Finalising the code and the documentation
</commit_message>
<xml_diff>
--- a/docs/docx/CP2-en.docx
+++ b/docs/docx/CP2-en.docx
@@ -1,6 +1,6 @@
 
 <file path=word/document.xml><?xml version="1.0" encoding="utf-8"?>
-<w:document xmlns:wpc="http://schemas.microsoft.com/office/word/2010/wordprocessingCanvas" xmlns:cx="http://schemas.microsoft.com/office/drawing/2014/chartex" xmlns:cx1="http://schemas.microsoft.com/office/drawing/2015/9/8/chartex" xmlns:cx2="http://schemas.microsoft.com/office/drawing/2015/10/21/chartex" xmlns:cx3="http://schemas.microsoft.com/office/drawing/2016/5/9/chartex" xmlns:cx4="http://schemas.microsoft.com/office/drawing/2016/5/10/chartex" xmlns:cx5="http://schemas.microsoft.com/office/drawing/2016/5/11/chartex" xmlns:cx6="http://schemas.microsoft.com/office/drawing/2016/5/12/chartex" xmlns:cx7="http://schemas.microsoft.com/office/drawing/2016/5/13/chartex" xmlns:cx8="http://schemas.microsoft.com/office/drawing/2016/5/14/chartex" xmlns:mc="http://schemas.openxmlformats.org/markup-compatibility/2006" xmlns:aink="http://schemas.microsoft.com/office/drawing/2016/ink" xmlns:am3d="http://schemas.microsoft.com/office/drawing/2017/model3d" xmlns:o="urn:schemas-microsoft-com:office:office" xmlns:oel="http://schemas.microsoft.com/office/2019/extlst" xmlns:r="http://schemas.openxmlformats.org/officeDocument/2006/relationships" xmlns:m="http://schemas.openxmlformats.org/officeDocument/2006/math" xmlns:v="urn:schemas-microsoft-com:vml" xmlns:wp14="http://schemas.microsoft.com/office/word/2010/wordprocessingDrawing" xmlns:wp="http://schemas.openxmlformats.org/drawingml/2006/wordprocessingDrawing" xmlns:w10="urn:schemas-microsoft-com:office:word" xmlns:w="http://schemas.openxmlformats.org/wordprocessingml/2006/main" xmlns:w14="http://schemas.microsoft.com/office/word/2010/wordml" xmlns:w15="http://schemas.microsoft.com/office/word/2012/wordml" xmlns:w16cex="http://schemas.microsoft.com/office/word/2018/wordml/cex" xmlns:w16cid="http://schemas.microsoft.com/office/word/2016/wordml/cid" xmlns:w16="http://schemas.microsoft.com/office/word/2018/wordml" xmlns:w16du="http://schemas.microsoft.com/office/word/2023/wordml/word16du" xmlns:w16sdtdh="http://schemas.microsoft.com/office/word/2020/wordml/sdtdatahash" xmlns:w16se="http://schemas.microsoft.com/office/word/2015/wordml/symex" xmlns:wpg="http://schemas.microsoft.com/office/word/2010/wordprocessingGroup" xmlns:wpi="http://schemas.microsoft.com/office/word/2010/wordprocessingInk" xmlns:wne="http://schemas.microsoft.com/office/word/2006/wordml" xmlns:wps="http://schemas.microsoft.com/office/word/2010/wordprocessingShape" mc:Ignorable="w14 w15 w16se w16cid w16 w16cex w16sdtdh wp14">
+<w:document xmlns:wpc="http://schemas.microsoft.com/office/word/2010/wordprocessingCanvas" xmlns:cx="http://schemas.microsoft.com/office/drawing/2014/chartex" xmlns:cx1="http://schemas.microsoft.com/office/drawing/2015/9/8/chartex" xmlns:cx2="http://schemas.microsoft.com/office/drawing/2015/10/21/chartex" xmlns:cx3="http://schemas.microsoft.com/office/drawing/2016/5/9/chartex" xmlns:cx4="http://schemas.microsoft.com/office/drawing/2016/5/10/chartex" xmlns:cx5="http://schemas.microsoft.com/office/drawing/2016/5/11/chartex" xmlns:cx6="http://schemas.microsoft.com/office/drawing/2016/5/12/chartex" xmlns:cx7="http://schemas.microsoft.com/office/drawing/2016/5/13/chartex" xmlns:cx8="http://schemas.microsoft.com/office/drawing/2016/5/14/chartex" xmlns:mc="http://schemas.openxmlformats.org/markup-compatibility/2006" xmlns:aink="http://schemas.microsoft.com/office/drawing/2016/ink" xmlns:am3d="http://schemas.microsoft.com/office/drawing/2017/model3d" xmlns:o="urn:schemas-microsoft-com:office:office" xmlns:oel="http://schemas.microsoft.com/office/2019/extlst" xmlns:r="http://schemas.openxmlformats.org/officeDocument/2006/relationships" xmlns:m="http://schemas.openxmlformats.org/officeDocument/2006/math" xmlns:v="urn:schemas-microsoft-com:vml" xmlns:wp14="http://schemas.microsoft.com/office/word/2010/wordprocessingDrawing" xmlns:wp="http://schemas.openxmlformats.org/drawingml/2006/wordprocessingDrawing" xmlns:w10="urn:schemas-microsoft-com:office:word" xmlns:w="http://schemas.openxmlformats.org/wordprocessingml/2006/main" xmlns:w14="http://schemas.microsoft.com/office/word/2010/wordml" xmlns:w15="http://schemas.microsoft.com/office/word/2012/wordml" xmlns:w16cex="http://schemas.microsoft.com/office/word/2018/wordml/cex" xmlns:w16cid="http://schemas.microsoft.com/office/word/2016/wordml/cid" xmlns:w16="http://schemas.microsoft.com/office/word/2018/wordml" xmlns:w16sdtdh="http://schemas.microsoft.com/office/word/2020/wordml/sdtdatahash" xmlns:w16se="http://schemas.microsoft.com/office/word/2015/wordml/symex" xmlns:wpg="http://schemas.microsoft.com/office/word/2010/wordprocessingGroup" xmlns:wpi="http://schemas.microsoft.com/office/word/2010/wordprocessingInk" xmlns:wne="http://schemas.microsoft.com/office/word/2006/wordml" xmlns:wps="http://schemas.microsoft.com/office/word/2010/wordprocessingShape" mc:Ignorable="w14 w15 w16se w16cid w16 w16cex w16sdtdh wp14">
   <w:body>
     <w:p>
       <w:pPr>
@@ -796,6 +796,28 @@
         </w:rPr>
         <w:t>Docker</w:t>
       </w:r>
+      <w:r>
+        <w:rPr>
+          <w:rFonts w:ascii="Times New Roman" w:eastAsia="Times New Roman" w:hAnsi="Times New Roman" w:cs="Times New Roman"/>
+          <w:color w:val="4A4A4A"/>
+          <w:sz w:val="32"/>
+          <w:szCs w:val="32"/>
+          <w:lang w:val="ru-RU"/>
+        </w:rPr>
+        <w:t xml:space="preserve"> C</w:t>
+      </w:r>
+      <w:proofErr w:type="spellStart"/>
+      <w:r>
+        <w:rPr>
+          <w:rFonts w:ascii="Times New Roman" w:eastAsia="Times New Roman" w:hAnsi="Times New Roman" w:cs="Times New Roman"/>
+          <w:color w:val="4A4A4A"/>
+          <w:sz w:val="32"/>
+          <w:szCs w:val="32"/>
+          <w:lang w:val="en-US"/>
+        </w:rPr>
+        <w:t>ompose</w:t>
+      </w:r>
+      <w:proofErr w:type="spellEnd"/>
     </w:p>
     <w:p>
       <w:pPr>
@@ -3170,7 +3192,7 @@
           <w:color w:val="4A4A4A"/>
           <w:sz w:val="36"/>
           <w:szCs w:val="36"/>
-          <w:lang w:val="en-US"/>
+          <w:lang w:val="en-GB"/>
         </w:rPr>
       </w:pPr>
       <w:r>
@@ -3187,63 +3209,854 @@
       <w:r>
         <w:rPr>
           <w:rFonts w:ascii="Times New Roman" w:eastAsia="Times New Roman" w:hAnsi="Times New Roman" w:cs="Times New Roman"/>
-          <w:color w:val="4A4A4A"/>
-          <w:sz w:val="30"/>
-          <w:szCs w:val="30"/>
-          <w:lang w:val="en-US"/>
+          <w:b/>
+          <w:color w:val="4A4A4A"/>
+          <w:sz w:val="36"/>
+          <w:szCs w:val="36"/>
+          <w:lang w:val="en-US"/>
+        </w:rPr>
+        <w:t xml:space="preserve"> Compose</w:t>
+      </w:r>
+      <w:r>
+        <w:rPr>
+          <w:color w:val="000000"/>
         </w:rPr>
         <w:br/>
       </w:r>
       <w:r>
         <w:rPr>
           <w:rFonts w:ascii="Times New Roman" w:eastAsia="Times New Roman" w:hAnsi="Times New Roman" w:cs="Times New Roman"/>
-          <w:color w:val="4A4A4A"/>
-          <w:sz w:val="30"/>
-          <w:szCs w:val="30"/>
-          <w:lang w:val="en-US"/>
+          <w:b/>
+          <w:color w:val="4A4A4A"/>
+          <w:sz w:val="36"/>
+          <w:szCs w:val="36"/>
+          <w:lang w:val="en-GB"/>
+        </w:rPr>
+        <w:t>(Connecting an application to a database container)</w:t>
+      </w:r>
+    </w:p>
+    <w:p>
+      <w:pPr>
+        <w:rPr>
+          <w:rFonts w:ascii="Times New Roman" w:eastAsia="Times New Roman" w:hAnsi="Times New Roman" w:cs="Times New Roman"/>
+          <w:color w:val="4A4A4A"/>
+          <w:sz w:val="30"/>
+          <w:szCs w:val="30"/>
+          <w:lang w:val="en-GB"/>
+        </w:rPr>
+      </w:pPr>
+    </w:p>
+    <w:p>
+      <w:pPr>
+        <w:rPr>
+          <w:rFonts w:ascii="Times New Roman" w:hAnsi="Times New Roman" w:cs="Times New Roman"/>
+          <w:b/>
+          <w:bCs/>
+          <w:color w:val="4A4A4A"/>
+          <w:sz w:val="32"/>
+          <w:szCs w:val="32"/>
+          <w:lang w:val="en-GB"/>
+        </w:rPr>
+      </w:pPr>
+      <w:r>
+        <w:rPr>
+          <w:rFonts w:ascii="Times New Roman" w:hAnsi="Times New Roman" w:cs="Times New Roman"/>
+          <w:color w:val="4A4A4A"/>
+          <w:sz w:val="30"/>
+          <w:szCs w:val="30"/>
+          <w:lang w:val="en-GB"/>
+        </w:rPr>
+        <w:t>To connect an application to a database container using Docker Compose, you need to ensure that the application configuration is set up correctly to connect to the database container. For this, we need to do the following steps:</w:t>
+      </w:r>
+      <w:r>
+        <w:rPr>
+          <w:rFonts w:ascii="Times New Roman" w:eastAsia="Times New Roman" w:hAnsi="Times New Roman" w:cs="Times New Roman"/>
+          <w:color w:val="4A4A4A"/>
+          <w:sz w:val="30"/>
+          <w:szCs w:val="30"/>
+          <w:lang w:val="en-GB"/>
         </w:rPr>
         <w:br/>
       </w:r>
-      <w:r>
-        <w:rPr>
-          <w:rFonts w:ascii="Times New Roman" w:eastAsia="Times New Roman" w:hAnsi="Times New Roman" w:cs="Times New Roman"/>
-          <w:color w:val="4A4A4A"/>
-          <w:sz w:val="30"/>
-          <w:szCs w:val="30"/>
-          <w:lang w:val="en-US"/>
-        </w:rPr>
-        <w:t xml:space="preserve">As a bonus, Docker has been added so we can connect to the database with the help of the application </w:t>
-      </w:r>
-      <w:r>
-        <w:rPr>
-          <w:rFonts w:ascii="Times New Roman" w:eastAsia="Times New Roman" w:hAnsi="Times New Roman" w:cs="Times New Roman"/>
-          <w:color w:val="4A4A4A"/>
-          <w:sz w:val="30"/>
-          <w:szCs w:val="30"/>
-          <w:lang w:val="en-US"/>
-        </w:rPr>
-        <w:t>and</w:t>
-      </w:r>
-      <w:r>
-        <w:rPr>
-          <w:rFonts w:ascii="Times New Roman" w:eastAsia="Times New Roman" w:hAnsi="Times New Roman" w:cs="Times New Roman"/>
-          <w:color w:val="4A4A4A"/>
-          <w:sz w:val="30"/>
-          <w:szCs w:val="30"/>
-          <w:lang w:val="en-US"/>
-        </w:rPr>
-        <w:t xml:space="preserve"> generate a Docker file. We use docker-compose.yml to connect to the </w:t>
-      </w:r>
-      <w:r>
-        <w:rPr>
-          <w:rFonts w:ascii="Times New Roman" w:eastAsia="Times New Roman" w:hAnsi="Times New Roman" w:cs="Times New Roman"/>
-          <w:color w:val="4A4A4A"/>
-          <w:sz w:val="30"/>
-          <w:szCs w:val="30"/>
-          <w:lang w:val="en-US"/>
-        </w:rPr>
-        <w:t>database.</w:t>
-      </w:r>
+    </w:p>
+    <w:p>
+      <w:pPr>
+        <w:rPr>
+          <w:rFonts w:ascii="Times New Roman" w:hAnsi="Times New Roman" w:cs="Times New Roman"/>
+          <w:b/>
+          <w:bCs/>
+          <w:color w:val="4A4A4A"/>
+          <w:sz w:val="32"/>
+          <w:szCs w:val="32"/>
+          <w:lang w:val="en-GB"/>
+        </w:rPr>
+      </w:pPr>
+      <w:r>
+        <w:rPr>
+          <w:rFonts w:ascii="Times New Roman" w:hAnsi="Times New Roman" w:cs="Times New Roman"/>
+          <w:b/>
+          <w:bCs/>
+          <w:color w:val="4A4A4A"/>
+          <w:sz w:val="32"/>
+          <w:szCs w:val="32"/>
+          <w:lang w:val="en-GB"/>
+        </w:rPr>
+        <w:t xml:space="preserve">Step 1: Configure the </w:t>
+      </w:r>
+      <w:r>
+        <w:rPr>
+          <w:rFonts w:ascii="Times New Roman" w:hAnsi="Times New Roman" w:cs="Times New Roman"/>
+          <w:b/>
+          <w:bCs/>
+          <w:color w:val="4A4A4A"/>
+          <w:sz w:val="32"/>
+          <w:szCs w:val="32"/>
+          <w:lang w:val="en-GB"/>
+        </w:rPr>
+        <w:t>application.</w:t>
+      </w:r>
+    </w:p>
+    <w:p>
+      <w:pPr>
+        <w:rPr>
+          <w:rFonts w:ascii="-webkit-standard" w:hAnsi="-webkit-standard"/>
+          <w:color w:val="000000"/>
+          <w:sz w:val="27"/>
+          <w:szCs w:val="27"/>
+          <w:lang w:val="en-GB"/>
+        </w:rPr>
+      </w:pPr>
+      <w:r>
+        <w:rPr>
+          <w:rFonts w:ascii="Times New Roman" w:eastAsia="Times New Roman" w:hAnsi="Times New Roman" w:cs="Times New Roman"/>
+          <w:color w:val="4A4A4A"/>
+          <w:sz w:val="30"/>
+          <w:szCs w:val="30"/>
+          <w:lang w:val="en-GB"/>
+        </w:rPr>
+        <w:br/>
+      </w:r>
+      <w:r>
+        <w:rPr>
+          <w:rFonts w:ascii="Times New Roman" w:eastAsia="Times New Roman" w:hAnsi="Times New Roman" w:cs="Times New Roman"/>
+          <w:color w:val="4A4A4A"/>
+          <w:sz w:val="30"/>
+          <w:szCs w:val="30"/>
+          <w:lang w:val="en-GB"/>
+        </w:rPr>
+        <w:t xml:space="preserve">• </w:t>
+      </w:r>
+      <w:r>
+        <w:rPr>
+          <w:rFonts w:ascii="Times New Roman" w:eastAsia="Times New Roman" w:hAnsi="Times New Roman" w:cs="Times New Roman"/>
+          <w:color w:val="4A4A4A"/>
+          <w:sz w:val="30"/>
+          <w:szCs w:val="30"/>
+          <w:lang w:val="en-GB"/>
+        </w:rPr>
+        <w:t xml:space="preserve">Ensure that the database connection properties in the </w:t>
+      </w:r>
+      <w:r>
+        <w:rPr>
+          <w:rFonts w:ascii="Times New Roman" w:eastAsia="Times New Roman" w:hAnsi="Times New Roman" w:cs="Times New Roman"/>
+          <w:b/>
+          <w:bCs/>
+          <w:color w:val="188038"/>
+          <w:sz w:val="30"/>
+          <w:szCs w:val="30"/>
+          <w:lang w:val="en-CZ"/>
+        </w:rPr>
+        <w:t xml:space="preserve">application.yaml </w:t>
+      </w:r>
+      <w:r>
+        <w:rPr>
+          <w:rFonts w:ascii="Times New Roman" w:eastAsia="Times New Roman" w:hAnsi="Times New Roman" w:cs="Times New Roman"/>
+          <w:color w:val="4A4A4A"/>
+          <w:sz w:val="30"/>
+          <w:szCs w:val="30"/>
+          <w:lang w:val="en-GB"/>
+        </w:rPr>
+        <w:t xml:space="preserve">file match the database container configuration defined in the </w:t>
+      </w:r>
+      <w:r>
+        <w:rPr>
+          <w:rFonts w:ascii="Times New Roman" w:eastAsia="Times New Roman" w:hAnsi="Times New Roman" w:cs="Times New Roman"/>
+          <w:b/>
+          <w:bCs/>
+          <w:color w:val="188038"/>
+          <w:sz w:val="30"/>
+          <w:szCs w:val="30"/>
+          <w:lang w:val="en-CZ"/>
+        </w:rPr>
+        <w:t>docker-compose.yml</w:t>
+      </w:r>
+      <w:r>
+        <w:rPr>
+          <w:rFonts w:ascii="Times New Roman" w:eastAsia="Times New Roman" w:hAnsi="Times New Roman" w:cs="Times New Roman"/>
+          <w:color w:val="4A4A4A"/>
+          <w:sz w:val="30"/>
+          <w:szCs w:val="30"/>
+          <w:lang w:val="en-GB"/>
+        </w:rPr>
+        <w:t xml:space="preserve"> file, such as name, password,</w:t>
+      </w:r>
+      <w:r>
+        <w:rPr>
+          <w:rFonts w:ascii="Times New Roman" w:eastAsia="Times New Roman" w:hAnsi="Times New Roman" w:cs="Times New Roman"/>
+          <w:color w:val="4A4A4A"/>
+          <w:sz w:val="30"/>
+          <w:szCs w:val="30"/>
+          <w:lang w:val="en-GB"/>
+        </w:rPr>
+        <w:t xml:space="preserve"> </w:t>
+      </w:r>
+      <w:r>
+        <w:rPr>
+          <w:rFonts w:ascii="Times New Roman" w:eastAsia="Times New Roman" w:hAnsi="Times New Roman" w:cs="Times New Roman"/>
+          <w:color w:val="4A4A4A"/>
+          <w:sz w:val="30"/>
+          <w:szCs w:val="30"/>
+          <w:lang w:val="en-GB"/>
+        </w:rPr>
+        <w:t>database, and port.</w:t>
+      </w:r>
+      <w:r>
+        <w:rPr>
+          <w:rFonts w:ascii="Times New Roman" w:eastAsia="Times New Roman" w:hAnsi="Times New Roman" w:cs="Times New Roman"/>
+          <w:color w:val="4A4A4A"/>
+          <w:sz w:val="30"/>
+          <w:szCs w:val="30"/>
+          <w:lang w:val="en-GB"/>
+        </w:rPr>
+        <w:br/>
+      </w:r>
+      <w:r>
+        <w:rPr>
+          <w:rFonts w:ascii="Times New Roman" w:hAnsi="Times New Roman" w:cs="Times New Roman"/>
+          <w:b/>
+          <w:bCs/>
+          <w:color w:val="4A4A4A"/>
+          <w:sz w:val="32"/>
+          <w:szCs w:val="32"/>
+          <w:lang w:val="en-GB"/>
+        </w:rPr>
+        <w:lastRenderedPageBreak/>
+        <w:t>Step 2: Start the application and database containers</w:t>
+      </w:r>
+      <w:r>
+        <w:rPr>
+          <w:rFonts w:ascii="Times New Roman" w:hAnsi="Times New Roman" w:cs="Times New Roman"/>
+          <w:b/>
+          <w:bCs/>
+          <w:color w:val="4A4A4A"/>
+          <w:sz w:val="32"/>
+          <w:szCs w:val="32"/>
+          <w:lang w:val="en-GB"/>
+        </w:rPr>
+        <w:br/>
+      </w:r>
+    </w:p>
+    <w:p>
+      <w:pPr>
+        <w:rPr>
+          <w:rFonts w:ascii="Times New Roman" w:eastAsia="Times New Roman" w:hAnsi="Times New Roman" w:cs="Times New Roman"/>
+          <w:color w:val="4A4A4A"/>
+          <w:sz w:val="30"/>
+          <w:szCs w:val="30"/>
+          <w:lang w:val="cs-CZ"/>
+        </w:rPr>
+      </w:pPr>
+      <w:r>
+        <w:rPr>
+          <w:rFonts w:ascii="Times New Roman" w:eastAsia="Times New Roman" w:hAnsi="Times New Roman" w:cs="Times New Roman"/>
+          <w:color w:val="4A4A4A"/>
+          <w:sz w:val="30"/>
+          <w:szCs w:val="30"/>
+          <w:lang w:val="cs-CZ"/>
+        </w:rPr>
+        <w:t xml:space="preserve">• </w:t>
+      </w:r>
+      <w:r>
+        <w:rPr>
+          <w:rFonts w:ascii="Times New Roman" w:eastAsia="Times New Roman" w:hAnsi="Times New Roman" w:cs="Times New Roman"/>
+          <w:color w:val="4A4A4A"/>
+          <w:sz w:val="30"/>
+          <w:szCs w:val="30"/>
+          <w:lang w:val="cs-CZ"/>
+        </w:rPr>
+        <w:t>Open a terminal or command prompt and navigate to the root directory of the project.</w:t>
+      </w:r>
+      <w:r>
+        <w:rPr>
+          <w:rFonts w:ascii="Times New Roman" w:eastAsia="Times New Roman" w:hAnsi="Times New Roman" w:cs="Times New Roman"/>
+          <w:color w:val="4A4A4A"/>
+          <w:sz w:val="30"/>
+          <w:szCs w:val="30"/>
+          <w:lang w:val="cs-CZ"/>
+        </w:rPr>
+        <w:br/>
+      </w:r>
+      <w:r>
+        <w:rPr>
+          <w:rFonts w:ascii="Times New Roman" w:eastAsia="Times New Roman" w:hAnsi="Times New Roman" w:cs="Times New Roman"/>
+          <w:color w:val="4A4A4A"/>
+          <w:sz w:val="30"/>
+          <w:szCs w:val="30"/>
+          <w:lang w:val="cs-CZ"/>
+        </w:rPr>
+        <w:br/>
+      </w:r>
+      <w:r>
+        <w:rPr>
+          <w:rFonts w:ascii="Times New Roman" w:eastAsia="Times New Roman" w:hAnsi="Times New Roman" w:cs="Times New Roman"/>
+          <w:color w:val="4A4A4A"/>
+          <w:sz w:val="30"/>
+          <w:szCs w:val="30"/>
+          <w:lang w:val="cs-CZ"/>
+        </w:rPr>
+        <w:t>• </w:t>
+      </w:r>
+      <w:r>
+        <w:rPr>
+          <w:rFonts w:ascii="Times New Roman" w:eastAsia="Times New Roman" w:hAnsi="Times New Roman" w:cs="Times New Roman"/>
+          <w:color w:val="4A4A4A"/>
+          <w:sz w:val="30"/>
+          <w:szCs w:val="30"/>
+          <w:lang w:val="cs-CZ"/>
+        </w:rPr>
+        <w:t xml:space="preserve">Run the </w:t>
+      </w:r>
+      <w:proofErr w:type="spellStart"/>
+      <w:r>
+        <w:rPr>
+          <w:rFonts w:ascii="Times New Roman" w:eastAsia="Times New Roman" w:hAnsi="Times New Roman" w:cs="Times New Roman"/>
+          <w:color w:val="4A4A4A"/>
+          <w:sz w:val="30"/>
+          <w:szCs w:val="30"/>
+          <w:lang w:val="cs-CZ"/>
+        </w:rPr>
+        <w:t>following</w:t>
+      </w:r>
+      <w:proofErr w:type="spellEnd"/>
+      <w:r>
+        <w:rPr>
+          <w:rFonts w:ascii="Times New Roman" w:eastAsia="Times New Roman" w:hAnsi="Times New Roman" w:cs="Times New Roman"/>
+          <w:color w:val="4A4A4A"/>
+          <w:sz w:val="30"/>
+          <w:szCs w:val="30"/>
+          <w:lang w:val="cs-CZ"/>
+        </w:rPr>
+        <w:t xml:space="preserve"> </w:t>
+      </w:r>
+      <w:proofErr w:type="spellStart"/>
+      <w:r>
+        <w:rPr>
+          <w:rFonts w:ascii="Times New Roman" w:eastAsia="Times New Roman" w:hAnsi="Times New Roman" w:cs="Times New Roman"/>
+          <w:color w:val="4A4A4A"/>
+          <w:sz w:val="30"/>
+          <w:szCs w:val="30"/>
+          <w:lang w:val="cs-CZ"/>
+        </w:rPr>
+        <w:t>command</w:t>
+      </w:r>
+      <w:proofErr w:type="spellEnd"/>
+      <w:r>
+        <w:rPr>
+          <w:rFonts w:ascii="Times New Roman" w:eastAsia="Times New Roman" w:hAnsi="Times New Roman" w:cs="Times New Roman"/>
+          <w:color w:val="4A4A4A"/>
+          <w:sz w:val="30"/>
+          <w:szCs w:val="30"/>
+          <w:lang w:val="cs-CZ"/>
+        </w:rPr>
+        <w:t xml:space="preserve"> to start the </w:t>
+      </w:r>
+      <w:r>
+        <w:rPr>
+          <w:rFonts w:ascii="Times New Roman" w:eastAsia="Times New Roman" w:hAnsi="Times New Roman" w:cs="Times New Roman"/>
+          <w:color w:val="4A4A4A"/>
+          <w:sz w:val="30"/>
+          <w:szCs w:val="30"/>
+          <w:lang w:val="en-GB"/>
+        </w:rPr>
+        <w:t>containers</w:t>
+      </w:r>
+      <w:r>
+        <w:rPr>
+          <w:rFonts w:ascii="Times New Roman" w:eastAsia="Times New Roman" w:hAnsi="Times New Roman" w:cs="Times New Roman"/>
+          <w:color w:val="4A4A4A"/>
+          <w:sz w:val="30"/>
+          <w:szCs w:val="30"/>
+          <w:lang w:val="cs-CZ"/>
+        </w:rPr>
+        <w:t>:</w:t>
+      </w:r>
+    </w:p>
+    <w:p>
+      <w:pPr>
+        <w:pBdr>
+          <w:top w:val="none" w:sz="0" w:space="0" w:color="D9D9E3"/>
+          <w:left w:val="none" w:sz="0" w:space="0" w:color="D9D9E3"/>
+          <w:bottom w:val="none" w:sz="0" w:space="0" w:color="D9D9E3"/>
+          <w:right w:val="none" w:sz="0" w:space="0" w:color="D9D9E3"/>
+          <w:between w:val="none" w:sz="0" w:space="0" w:color="D9D9E3"/>
+        </w:pBdr>
+        <w:shd w:val="clear" w:color="auto" w:fill="000000" w:themeFill="text1"/>
+        <w:spacing w:before="300" w:after="300"/>
+        <w:rPr>
+          <w:rFonts w:ascii="Courier New" w:eastAsia="Courier New" w:hAnsi="Courier New" w:cs="Courier New"/>
+          <w:b/>
+          <w:bCs/>
+          <w:color w:val="FFFFFF" w:themeColor="background1"/>
+          <w:sz w:val="21"/>
+          <w:szCs w:val="21"/>
+        </w:rPr>
+      </w:pPr>
+      <w:r>
+        <w:rPr>
+          <w:rFonts w:ascii="Times New Roman" w:eastAsia="Times New Roman" w:hAnsi="Times New Roman" w:cs="Times New Roman"/>
+          <w:color w:val="4A4A4A"/>
+          <w:sz w:val="30"/>
+          <w:szCs w:val="30"/>
+          <w:lang w:val="cs-CZ"/>
+        </w:rPr>
+        <w:br/>
+      </w:r>
+      <w:proofErr w:type="spellStart"/>
+      <w:r>
+        <w:rPr>
+          <w:rFonts w:ascii="Courier New" w:eastAsia="Courier New" w:hAnsi="Courier New" w:cs="Courier New"/>
+          <w:b/>
+          <w:bCs/>
+          <w:color w:val="FFFFFF" w:themeColor="background1"/>
+          <w:sz w:val="21"/>
+          <w:szCs w:val="21"/>
+        </w:rPr>
+        <w:t>docker-compose</w:t>
+      </w:r>
+      <w:proofErr w:type="spellEnd"/>
+      <w:r>
+        <w:rPr>
+          <w:rFonts w:ascii="Courier New" w:eastAsia="Courier New" w:hAnsi="Courier New" w:cs="Courier New"/>
+          <w:b/>
+          <w:bCs/>
+          <w:color w:val="FFFFFF" w:themeColor="background1"/>
+          <w:sz w:val="21"/>
+          <w:szCs w:val="21"/>
+        </w:rPr>
+        <w:t xml:space="preserve"> </w:t>
+      </w:r>
+      <w:proofErr w:type="gramStart"/>
+      <w:r>
+        <w:rPr>
+          <w:rFonts w:ascii="Courier New" w:eastAsia="Courier New" w:hAnsi="Courier New" w:cs="Courier New"/>
+          <w:b/>
+          <w:bCs/>
+          <w:color w:val="FFFFFF" w:themeColor="background1"/>
+          <w:sz w:val="21"/>
+          <w:szCs w:val="21"/>
+        </w:rPr>
+        <w:t>up -d</w:t>
+      </w:r>
+      <w:proofErr w:type="gramEnd"/>
+    </w:p>
+    <w:p>
+      <w:pPr>
+        <w:rPr>
+          <w:rFonts w:ascii="Times New Roman" w:eastAsia="Times New Roman" w:hAnsi="Times New Roman" w:cs="Times New Roman"/>
+          <w:color w:val="4A4A4A"/>
+          <w:sz w:val="30"/>
+          <w:szCs w:val="30"/>
+          <w:lang w:val="en-GB"/>
+        </w:rPr>
+      </w:pPr>
+      <w:r>
+        <w:rPr>
+          <w:rFonts w:ascii="Times New Roman" w:eastAsia="Times New Roman" w:hAnsi="Times New Roman" w:cs="Times New Roman"/>
+          <w:color w:val="4A4A4A"/>
+          <w:sz w:val="30"/>
+          <w:szCs w:val="30"/>
+          <w:lang w:val="en-GB"/>
+        </w:rPr>
+        <w:t>• U</w:t>
+      </w:r>
+      <w:r>
+        <w:rPr>
+          <w:rFonts w:ascii="Times New Roman" w:eastAsia="Times New Roman" w:hAnsi="Times New Roman" w:cs="Times New Roman"/>
+          <w:color w:val="4A4A4A"/>
+          <w:sz w:val="30"/>
+          <w:szCs w:val="30"/>
+          <w:lang w:val="en-GB"/>
+        </w:rPr>
+        <w:t xml:space="preserve">se the </w:t>
+      </w:r>
+      <w:r>
+        <w:rPr>
+          <w:rFonts w:ascii="Times New Roman" w:eastAsia="Times New Roman" w:hAnsi="Times New Roman" w:cs="Times New Roman"/>
+          <w:b/>
+          <w:bCs/>
+          <w:color w:val="188038"/>
+          <w:sz w:val="30"/>
+          <w:szCs w:val="30"/>
+        </w:rPr>
+        <w:t>-d</w:t>
+      </w:r>
+      <w:r>
+        <w:rPr>
+          <w:rFonts w:ascii="Times New Roman" w:eastAsia="Times New Roman" w:hAnsi="Times New Roman" w:cs="Times New Roman"/>
+          <w:b/>
+          <w:bCs/>
+          <w:color w:val="188038"/>
+          <w:sz w:val="30"/>
+          <w:szCs w:val="30"/>
+        </w:rPr>
+        <w:t xml:space="preserve"> </w:t>
+      </w:r>
+      <w:r>
+        <w:rPr>
+          <w:rFonts w:ascii="Times New Roman" w:eastAsia="Times New Roman" w:hAnsi="Times New Roman" w:cs="Times New Roman"/>
+          <w:color w:val="4A4A4A"/>
+          <w:sz w:val="30"/>
+          <w:szCs w:val="30"/>
+          <w:lang w:val="en-GB"/>
+        </w:rPr>
+        <w:t>switch to start the containers in disconnected mode so they will run in the background.</w:t>
+      </w:r>
+    </w:p>
+    <w:p>
+      <w:pPr>
+        <w:rPr>
+          <w:rFonts w:ascii="Times New Roman" w:eastAsia="Times New Roman" w:hAnsi="Times New Roman" w:cs="Times New Roman"/>
+          <w:color w:val="4A4A4A"/>
+          <w:sz w:val="30"/>
+          <w:szCs w:val="30"/>
+          <w:lang w:val="en-GB"/>
+        </w:rPr>
+      </w:pPr>
+    </w:p>
+    <w:p>
+      <w:pPr>
+        <w:rPr>
+          <w:rFonts w:ascii="-webkit-standard" w:hAnsi="-webkit-standard"/>
+          <w:color w:val="000000"/>
+          <w:sz w:val="27"/>
+          <w:szCs w:val="27"/>
+          <w:lang w:val="en-GB"/>
+        </w:rPr>
+      </w:pPr>
+      <w:r>
+        <w:rPr>
+          <w:rFonts w:ascii="Times New Roman" w:hAnsi="Times New Roman" w:cs="Times New Roman"/>
+          <w:b/>
+          <w:bCs/>
+          <w:color w:val="4A4A4A"/>
+          <w:sz w:val="32"/>
+          <w:szCs w:val="32"/>
+          <w:lang w:val="en-GB"/>
+        </w:rPr>
+        <w:t>Step 3: Verify the connection</w:t>
+      </w:r>
+      <w:r>
+        <w:rPr>
+          <w:rFonts w:ascii="Times New Roman" w:hAnsi="Times New Roman" w:cs="Times New Roman"/>
+          <w:b/>
+          <w:bCs/>
+          <w:color w:val="4A4A4A"/>
+          <w:sz w:val="32"/>
+          <w:szCs w:val="32"/>
+          <w:lang w:val="en-GB"/>
+        </w:rPr>
+        <w:br/>
+      </w:r>
+    </w:p>
+    <w:p>
+      <w:pPr>
+        <w:rPr>
+          <w:rFonts w:ascii="Times New Roman" w:eastAsia="Times New Roman" w:hAnsi="Times New Roman" w:cs="Times New Roman"/>
+          <w:color w:val="4A4A4A"/>
+          <w:sz w:val="30"/>
+          <w:szCs w:val="30"/>
+          <w:lang w:val="en-GB"/>
+        </w:rPr>
+      </w:pPr>
+      <w:r>
+        <w:rPr>
+          <w:rFonts w:ascii="Times New Roman" w:eastAsia="Times New Roman" w:hAnsi="Times New Roman" w:cs="Times New Roman"/>
+          <w:color w:val="4A4A4A"/>
+          <w:sz w:val="30"/>
+          <w:szCs w:val="30"/>
+          <w:lang w:val="en-GB"/>
+        </w:rPr>
+        <w:t>• O</w:t>
+      </w:r>
+      <w:r>
+        <w:rPr>
+          <w:rFonts w:ascii="Times New Roman" w:eastAsia="Times New Roman" w:hAnsi="Times New Roman" w:cs="Times New Roman"/>
+          <w:color w:val="4A4A4A"/>
+          <w:sz w:val="30"/>
+          <w:szCs w:val="30"/>
+          <w:lang w:val="en-GB"/>
+        </w:rPr>
+        <w:t>nce the containers are running, you can verify the connection between the application and the database container.</w:t>
+      </w:r>
+      <w:r>
+        <w:rPr>
+          <w:rFonts w:ascii="Times New Roman" w:eastAsia="Times New Roman" w:hAnsi="Times New Roman" w:cs="Times New Roman"/>
+          <w:color w:val="4A4A4A"/>
+          <w:sz w:val="30"/>
+          <w:szCs w:val="30"/>
+          <w:lang w:val="en-GB"/>
+        </w:rPr>
+        <w:br/>
+      </w:r>
+      <w:r>
+        <w:rPr>
+          <w:rFonts w:ascii="Times New Roman" w:eastAsia="Times New Roman" w:hAnsi="Times New Roman" w:cs="Times New Roman"/>
+          <w:color w:val="4A4A4A"/>
+          <w:sz w:val="30"/>
+          <w:szCs w:val="30"/>
+          <w:lang w:val="en-GB"/>
+        </w:rPr>
+        <w:br/>
+      </w:r>
+      <w:r>
+        <w:rPr>
+          <w:rFonts w:ascii="Times New Roman" w:eastAsia="Times New Roman" w:hAnsi="Times New Roman" w:cs="Times New Roman"/>
+          <w:color w:val="4A4A4A"/>
+          <w:sz w:val="30"/>
+          <w:szCs w:val="30"/>
+          <w:lang w:val="en-GB"/>
+        </w:rPr>
+        <w:t xml:space="preserve">• </w:t>
+      </w:r>
+      <w:r>
+        <w:rPr>
+          <w:rFonts w:ascii="Times New Roman" w:eastAsia="Times New Roman" w:hAnsi="Times New Roman" w:cs="Times New Roman"/>
+          <w:color w:val="4A4A4A"/>
+          <w:sz w:val="30"/>
+          <w:szCs w:val="30"/>
+          <w:lang w:val="en-GB"/>
+        </w:rPr>
+        <w:t>Check the application container logs to make sure there are no connection-related errors: </w:t>
+      </w:r>
+    </w:p>
+    <w:p>
+      <w:pPr>
+        <w:rPr>
+          <w:rFonts w:ascii="-webkit-standard" w:hAnsi="-webkit-standard"/>
+          <w:color w:val="000000"/>
+          <w:sz w:val="27"/>
+          <w:szCs w:val="27"/>
+          <w:lang w:val="en-GB"/>
+        </w:rPr>
+      </w:pPr>
+    </w:p>
+    <w:p>
+      <w:pPr>
+        <w:pBdr>
+          <w:top w:val="none" w:sz="0" w:space="0" w:color="D9D9E3"/>
+          <w:left w:val="none" w:sz="0" w:space="0" w:color="D9D9E3"/>
+          <w:bottom w:val="none" w:sz="0" w:space="0" w:color="D9D9E3"/>
+          <w:right w:val="none" w:sz="0" w:space="0" w:color="D9D9E3"/>
+          <w:between w:val="none" w:sz="0" w:space="0" w:color="D9D9E3"/>
+        </w:pBdr>
+        <w:shd w:val="clear" w:color="auto" w:fill="000000" w:themeFill="text1"/>
+        <w:spacing w:after="300"/>
+        <w:rPr>
+          <w:b/>
+          <w:bCs/>
+          <w:color w:val="FFFFFF" w:themeColor="background1"/>
+        </w:rPr>
+      </w:pPr>
+      <w:r>
+        <w:rPr>
+          <w:rFonts w:ascii="Roboto" w:eastAsia="Roboto" w:hAnsi="Roboto" w:cs="Roboto"/>
+          <w:sz w:val="24"/>
+          <w:szCs w:val="24"/>
+        </w:rPr>
+        <w:br/>
+      </w:r>
+      <w:r>
+        <w:rPr>
+          <w:rFonts w:ascii="Roboto" w:eastAsia="Roboto" w:hAnsi="Roboto" w:cs="Roboto"/>
+          <w:b/>
+          <w:bCs/>
+          <w:color w:val="FFFFFF" w:themeColor="background1"/>
+          <w:sz w:val="24"/>
+          <w:szCs w:val="24"/>
+        </w:rPr>
+        <w:t xml:space="preserve">       </w:t>
+      </w:r>
+      <w:proofErr w:type="spellStart"/>
+      <w:r>
+        <w:rPr>
+          <w:rFonts w:ascii="Roboto" w:eastAsia="Roboto" w:hAnsi="Roboto" w:cs="Roboto"/>
+          <w:b/>
+          <w:bCs/>
+          <w:color w:val="FFFFFF" w:themeColor="background1"/>
+          <w:sz w:val="24"/>
+          <w:szCs w:val="24"/>
+        </w:rPr>
+        <w:t>docker-compose</w:t>
+      </w:r>
+      <w:proofErr w:type="spellEnd"/>
+      <w:r>
+        <w:rPr>
+          <w:rFonts w:ascii="Roboto" w:eastAsia="Roboto" w:hAnsi="Roboto" w:cs="Roboto"/>
+          <w:b/>
+          <w:bCs/>
+          <w:color w:val="FFFFFF" w:themeColor="background1"/>
+          <w:sz w:val="24"/>
+          <w:szCs w:val="24"/>
+        </w:rPr>
+        <w:t xml:space="preserve"> </w:t>
+      </w:r>
+      <w:proofErr w:type="spellStart"/>
+      <w:r>
+        <w:rPr>
+          <w:rFonts w:ascii="Roboto" w:eastAsia="Roboto" w:hAnsi="Roboto" w:cs="Roboto"/>
+          <w:b/>
+          <w:bCs/>
+          <w:color w:val="FFFFFF" w:themeColor="background1"/>
+          <w:sz w:val="24"/>
+          <w:szCs w:val="24"/>
+        </w:rPr>
+        <w:t>logs</w:t>
+      </w:r>
+      <w:proofErr w:type="spellEnd"/>
+      <w:r>
+        <w:rPr>
+          <w:rFonts w:ascii="Roboto" w:eastAsia="Roboto" w:hAnsi="Roboto" w:cs="Roboto"/>
+          <w:b/>
+          <w:bCs/>
+          <w:color w:val="FFFFFF" w:themeColor="background1"/>
+          <w:sz w:val="24"/>
+          <w:szCs w:val="24"/>
+        </w:rPr>
+        <w:t xml:space="preserve"> </w:t>
+      </w:r>
+      <w:proofErr w:type="spellStart"/>
+      <w:r>
+        <w:rPr>
+          <w:rFonts w:ascii="Roboto" w:eastAsia="Roboto" w:hAnsi="Roboto" w:cs="Roboto"/>
+          <w:b/>
+          <w:bCs/>
+          <w:color w:val="FFFFFF" w:themeColor="background1"/>
+          <w:sz w:val="24"/>
+          <w:szCs w:val="24"/>
+        </w:rPr>
+        <w:t>app</w:t>
+      </w:r>
+      <w:proofErr w:type="spellEnd"/>
+    </w:p>
+    <w:p>
+      <w:pPr>
+        <w:rPr>
+          <w:rFonts w:ascii="-webkit-standard" w:hAnsi="-webkit-standard"/>
+          <w:color w:val="000000"/>
+          <w:sz w:val="27"/>
+          <w:szCs w:val="27"/>
+          <w:lang w:val="en-GB"/>
+        </w:rPr>
+      </w:pPr>
+    </w:p>
+    <w:p>
+      <w:pPr>
+        <w:rPr>
+          <w:rFonts w:ascii="Times New Roman" w:eastAsia="Times New Roman" w:hAnsi="Times New Roman" w:cs="Times New Roman"/>
+          <w:b/>
+          <w:color w:val="4A4A4A"/>
+          <w:sz w:val="36"/>
+          <w:szCs w:val="36"/>
+          <w:lang w:val="en-US"/>
+        </w:rPr>
+      </w:pPr>
+      <w:r>
+        <w:rPr>
+          <w:rFonts w:ascii="Times New Roman" w:eastAsia="Times New Roman" w:hAnsi="Times New Roman" w:cs="Times New Roman"/>
+          <w:color w:val="4A4A4A"/>
+          <w:sz w:val="30"/>
+          <w:szCs w:val="30"/>
+          <w:lang w:val="en-GB"/>
+        </w:rPr>
+        <w:t>• I</w:t>
+      </w:r>
+      <w:r>
+        <w:rPr>
+          <w:rFonts w:ascii="Times New Roman" w:eastAsia="Times New Roman" w:hAnsi="Times New Roman" w:cs="Times New Roman"/>
+          <w:color w:val="4A4A4A"/>
+          <w:sz w:val="30"/>
+          <w:szCs w:val="30"/>
+          <w:lang w:val="en-GB"/>
+        </w:rPr>
+        <w:t>f the connection is successful, you will not see any errors related to the database connection.</w:t>
+      </w:r>
+      <w:r>
+        <w:rPr>
+          <w:rFonts w:ascii="Times New Roman" w:eastAsia="Times New Roman" w:hAnsi="Times New Roman" w:cs="Times New Roman"/>
+          <w:color w:val="4A4A4A"/>
+          <w:sz w:val="30"/>
+          <w:szCs w:val="30"/>
+          <w:lang w:val="en-GB"/>
+        </w:rPr>
+        <w:br/>
+      </w:r>
+      <w:r>
+        <w:rPr>
+          <w:rFonts w:ascii="Times New Roman" w:eastAsia="Times New Roman" w:hAnsi="Times New Roman" w:cs="Times New Roman"/>
+          <w:color w:val="4A4A4A"/>
+          <w:sz w:val="30"/>
+          <w:szCs w:val="30"/>
+          <w:lang w:val="en-GB"/>
+        </w:rPr>
+        <w:br/>
+        <w:t>That's it! You have successfully connected your application to the database container using Docker Compose. You can now use the app with the database connected.</w:t>
+      </w:r>
+      <w:r>
+        <w:rPr>
+          <w:rFonts w:ascii="Times New Roman" w:eastAsia="Times New Roman" w:hAnsi="Times New Roman" w:cs="Times New Roman"/>
+          <w:color w:val="4A4A4A"/>
+          <w:sz w:val="30"/>
+          <w:szCs w:val="30"/>
+          <w:lang w:val="en-GB"/>
+        </w:rPr>
+        <w:br/>
+      </w:r>
+    </w:p>
+    <w:p>
+      <w:pPr>
+        <w:rPr>
+          <w:rFonts w:ascii="Times New Roman" w:eastAsia="Times New Roman" w:hAnsi="Times New Roman" w:cs="Times New Roman"/>
+          <w:b/>
+          <w:color w:val="4A4A4A"/>
+          <w:sz w:val="36"/>
+          <w:szCs w:val="36"/>
+          <w:lang w:val="en-US"/>
+        </w:rPr>
+      </w:pPr>
+    </w:p>
+    <w:p>
+      <w:pPr>
+        <w:rPr>
+          <w:rFonts w:ascii="Times New Roman" w:eastAsia="Times New Roman" w:hAnsi="Times New Roman" w:cs="Times New Roman"/>
+          <w:b/>
+          <w:color w:val="4A4A4A"/>
+          <w:sz w:val="36"/>
+          <w:szCs w:val="36"/>
+          <w:lang w:val="en-US"/>
+        </w:rPr>
+      </w:pPr>
+    </w:p>
+    <w:p>
+      <w:pPr>
+        <w:rPr>
+          <w:rFonts w:ascii="Times New Roman" w:eastAsia="Times New Roman" w:hAnsi="Times New Roman" w:cs="Times New Roman"/>
+          <w:b/>
+          <w:color w:val="4A4A4A"/>
+          <w:sz w:val="36"/>
+          <w:szCs w:val="36"/>
+          <w:lang w:val="en-US"/>
+        </w:rPr>
+      </w:pPr>
     </w:p>
     <w:p>
       <w:pPr>
@@ -3283,6 +4096,7 @@
           <w:szCs w:val="36"/>
           <w:lang w:val="en-US"/>
         </w:rPr>
+        <w:lastRenderedPageBreak/>
         <w:t>Installing the application</w:t>
       </w:r>
     </w:p>
@@ -3291,6 +4105,7 @@
         <w:rPr>
           <w:rFonts w:ascii="Times New Roman" w:eastAsia="Times New Roman" w:hAnsi="Times New Roman" w:cs="Times New Roman"/>
           <w:i/>
+          <w:iCs/>
           <w:color w:val="4A4A4A"/>
           <w:sz w:val="30"/>
           <w:szCs w:val="30"/>
@@ -3306,9 +4121,8 @@
           <w:szCs w:val="30"/>
           <w:lang w:val="en-US"/>
         </w:rPr>
-        <w:t xml:space="preserve">!! </w:t>
-      </w:r>
-      <w:proofErr w:type="spellStart"/>
+        <w:t>!! IMPORTANT:</w:t>
+      </w:r>
       <w:r>
         <w:rPr>
           <w:rFonts w:ascii="Times New Roman" w:eastAsia="Times New Roman" w:hAnsi="Times New Roman" w:cs="Times New Roman"/>
@@ -3318,28 +4132,19 @@
           <w:szCs w:val="30"/>
           <w:lang w:val="en-US"/>
         </w:rPr>
-        <w:t>IMPORTANT:</w:t>
-      </w:r>
-      <w:r>
-        <w:rPr>
-          <w:rFonts w:ascii="Times New Roman" w:eastAsia="Times New Roman" w:hAnsi="Times New Roman" w:cs="Times New Roman"/>
-          <w:color w:val="4A4A4A"/>
-          <w:sz w:val="30"/>
-          <w:szCs w:val="30"/>
-          <w:lang w:val="en-US"/>
-        </w:rPr>
-        <w:t>The</w:t>
-      </w:r>
-      <w:proofErr w:type="spellEnd"/>
-      <w:r>
-        <w:rPr>
-          <w:rFonts w:ascii="Times New Roman" w:eastAsia="Times New Roman" w:hAnsi="Times New Roman" w:cs="Times New Roman"/>
-          <w:color w:val="4A4A4A"/>
-          <w:sz w:val="30"/>
-          <w:szCs w:val="30"/>
-          <w:lang w:val="en-US"/>
-        </w:rPr>
-        <w:t xml:space="preserve"> project works in conjunction with JDK 18. Make sure your version is up to date before installing and running the project.</w:t>
+        <w:t xml:space="preserve"> </w:t>
+      </w:r>
+      <w:r>
+        <w:rPr>
+          <w:rFonts w:ascii="Times New Roman" w:eastAsia="Times New Roman" w:hAnsi="Times New Roman" w:cs="Times New Roman"/>
+          <w:i/>
+          <w:iCs/>
+          <w:color w:val="4A4A4A"/>
+          <w:sz w:val="30"/>
+          <w:szCs w:val="30"/>
+          <w:lang w:val="en-US"/>
+        </w:rPr>
+        <w:t>The project works in conjunction with JDK 18. Make sure your version is up to date before installing and running the project.</w:t>
       </w:r>
     </w:p>
     <w:p>
@@ -3458,7 +4263,6 @@
           <w:szCs w:val="30"/>
           <w:lang w:val="en-US"/>
         </w:rPr>
-        <w:lastRenderedPageBreak/>
         <w:t>The file will appear in the folder you entered the path to in the terminal.</w:t>
       </w:r>
     </w:p>
@@ -3845,21 +4649,35 @@
         <w:rPr>
           <w:rFonts w:ascii="Times New Roman" w:eastAsia="Times New Roman" w:hAnsi="Times New Roman" w:cs="Times New Roman"/>
           <w:color w:val="4A4A4A"/>
-          <w:sz w:val="26"/>
-          <w:szCs w:val="26"/>
-          <w:lang w:val="en-US"/>
-        </w:rPr>
-      </w:pPr>
-      <w:r>
-        <w:rPr>
-          <w:rFonts w:ascii="Times New Roman" w:eastAsia="Times New Roman" w:hAnsi="Times New Roman" w:cs="Times New Roman"/>
-          <w:color w:val="4A4A4A"/>
           <w:sz w:val="28"/>
           <w:szCs w:val="28"/>
           <w:lang w:val="en-US"/>
         </w:rPr>
+      </w:pPr>
+      <w:r>
+        <w:rPr>
+          <w:rFonts w:ascii="Times New Roman" w:eastAsia="Times New Roman" w:hAnsi="Times New Roman" w:cs="Times New Roman"/>
+          <w:color w:val="4A4A4A"/>
+          <w:sz w:val="28"/>
+          <w:szCs w:val="28"/>
+          <w:lang w:val="en-US"/>
+        </w:rPr>
         <w:t>Link to documentation in Postman:</w:t>
       </w:r>
+    </w:p>
+    <w:p>
+      <w:pPr>
+        <w:widowControl w:val="0"/>
+        <w:spacing w:line="480" w:lineRule="auto"/>
+        <w:ind w:left="720"/>
+        <w:rPr>
+          <w:rFonts w:ascii="Times New Roman" w:eastAsia="Times New Roman" w:hAnsi="Times New Roman" w:cs="Times New Roman"/>
+          <w:color w:val="4A4A4A"/>
+          <w:sz w:val="28"/>
+          <w:szCs w:val="28"/>
+          <w:lang w:val="en-US"/>
+        </w:rPr>
+      </w:pPr>
       <w:hyperlink r:id="rId17">
         <w:r>
           <w:rPr>
@@ -3868,11 +4686,39 @@
             <w:sz w:val="28"/>
             <w:szCs w:val="28"/>
             <w:u w:val="single"/>
-            <w:lang w:val="en-US"/>
+            <w:lang w:val="cs-CZ"/>
           </w:rPr>
           <w:t>https://documenter.getpostman.com/view/22903223/2s8ZDU4Nzj</w:t>
         </w:r>
       </w:hyperlink>
+    </w:p>
+    <w:p>
+      <w:pPr>
+        <w:widowControl w:val="0"/>
+        <w:spacing w:line="480" w:lineRule="auto"/>
+        <w:rPr>
+          <w:rFonts w:ascii="Times New Roman" w:eastAsia="Times New Roman" w:hAnsi="Times New Roman" w:cs="Times New Roman"/>
+          <w:b/>
+          <w:color w:val="4A4A4A"/>
+          <w:sz w:val="36"/>
+          <w:szCs w:val="36"/>
+          <w:lang w:val="en-US"/>
+        </w:rPr>
+      </w:pPr>
+    </w:p>
+    <w:p>
+      <w:pPr>
+        <w:widowControl w:val="0"/>
+        <w:spacing w:line="480" w:lineRule="auto"/>
+        <w:rPr>
+          <w:rFonts w:ascii="Times New Roman" w:eastAsia="Times New Roman" w:hAnsi="Times New Roman" w:cs="Times New Roman"/>
+          <w:b/>
+          <w:color w:val="4A4A4A"/>
+          <w:sz w:val="36"/>
+          <w:szCs w:val="36"/>
+          <w:lang w:val="en-US"/>
+        </w:rPr>
+      </w:pPr>
     </w:p>
     <w:p>
       <w:pPr>
@@ -3900,6 +4746,7 @@
           <w:szCs w:val="36"/>
           <w:lang w:val="en-US"/>
         </w:rPr>
+        <w:lastRenderedPageBreak/>
         <w:t>Feedback</w:t>
       </w:r>
     </w:p>
@@ -4035,7 +4882,6 @@
           <w:szCs w:val="30"/>
           <w:lang w:val="en-US"/>
         </w:rPr>
-        <w:lastRenderedPageBreak/>
         <w:t>The semester project also taught me to work independently and solve errors that I found difficult.</w:t>
       </w:r>
     </w:p>
@@ -4131,7 +4977,7 @@
 </file>
 
 <file path=word/numbering.xml><?xml version="1.0" encoding="utf-8"?>
-<w:numbering xmlns:wpc="http://schemas.microsoft.com/office/word/2010/wordprocessingCanvas" xmlns:cx="http://schemas.microsoft.com/office/drawing/2014/chartex" xmlns:cx1="http://schemas.microsoft.com/office/drawing/2015/9/8/chartex" xmlns:cx2="http://schemas.microsoft.com/office/drawing/2015/10/21/chartex" xmlns:cx3="http://schemas.microsoft.com/office/drawing/2016/5/9/chartex" xmlns:cx4="http://schemas.microsoft.com/office/drawing/2016/5/10/chartex" xmlns:cx5="http://schemas.microsoft.com/office/drawing/2016/5/11/chartex" xmlns:cx6="http://schemas.microsoft.com/office/drawing/2016/5/12/chartex" xmlns:cx7="http://schemas.microsoft.com/office/drawing/2016/5/13/chartex" xmlns:cx8="http://schemas.microsoft.com/office/drawing/2016/5/14/chartex" xmlns:mc="http://schemas.openxmlformats.org/markup-compatibility/2006" xmlns:aink="http://schemas.microsoft.com/office/drawing/2016/ink" xmlns:am3d="http://schemas.microsoft.com/office/drawing/2017/model3d" xmlns:o="urn:schemas-microsoft-com:office:office" xmlns:oel="http://schemas.microsoft.com/office/2019/extlst" xmlns:r="http://schemas.openxmlformats.org/officeDocument/2006/relationships" xmlns:m="http://schemas.openxmlformats.org/officeDocument/2006/math" xmlns:v="urn:schemas-microsoft-com:vml" xmlns:wp14="http://schemas.microsoft.com/office/word/2010/wordprocessingDrawing" xmlns:wp="http://schemas.openxmlformats.org/drawingml/2006/wordprocessingDrawing" xmlns:w10="urn:schemas-microsoft-com:office:word" xmlns:w="http://schemas.openxmlformats.org/wordprocessingml/2006/main" xmlns:w14="http://schemas.microsoft.com/office/word/2010/wordml" xmlns:w15="http://schemas.microsoft.com/office/word/2012/wordml" xmlns:w16cex="http://schemas.microsoft.com/office/word/2018/wordml/cex" xmlns:w16cid="http://schemas.microsoft.com/office/word/2016/wordml/cid" xmlns:w16="http://schemas.microsoft.com/office/word/2018/wordml" xmlns:w16du="http://schemas.microsoft.com/office/word/2023/wordml/word16du" xmlns:w16sdtdh="http://schemas.microsoft.com/office/word/2020/wordml/sdtdatahash" xmlns:w16se="http://schemas.microsoft.com/office/word/2015/wordml/symex" xmlns:wpg="http://schemas.microsoft.com/office/word/2010/wordprocessingGroup" xmlns:wpi="http://schemas.microsoft.com/office/word/2010/wordprocessingInk" xmlns:wne="http://schemas.microsoft.com/office/word/2006/wordml" xmlns:wps="http://schemas.microsoft.com/office/word/2010/wordprocessingShape" mc:Ignorable="w14 w15 w16se w16cid w16 w16cex w16sdtdh wp14">
+<w:numbering xmlns:wpc="http://schemas.microsoft.com/office/word/2010/wordprocessingCanvas" xmlns:cx="http://schemas.microsoft.com/office/drawing/2014/chartex" xmlns:cx1="http://schemas.microsoft.com/office/drawing/2015/9/8/chartex" xmlns:cx2="http://schemas.microsoft.com/office/drawing/2015/10/21/chartex" xmlns:cx3="http://schemas.microsoft.com/office/drawing/2016/5/9/chartex" xmlns:cx4="http://schemas.microsoft.com/office/drawing/2016/5/10/chartex" xmlns:cx5="http://schemas.microsoft.com/office/drawing/2016/5/11/chartex" xmlns:cx6="http://schemas.microsoft.com/office/drawing/2016/5/12/chartex" xmlns:cx7="http://schemas.microsoft.com/office/drawing/2016/5/13/chartex" xmlns:cx8="http://schemas.microsoft.com/office/drawing/2016/5/14/chartex" xmlns:mc="http://schemas.openxmlformats.org/markup-compatibility/2006" xmlns:aink="http://schemas.microsoft.com/office/drawing/2016/ink" xmlns:am3d="http://schemas.microsoft.com/office/drawing/2017/model3d" xmlns:o="urn:schemas-microsoft-com:office:office" xmlns:oel="http://schemas.microsoft.com/office/2019/extlst" xmlns:r="http://schemas.openxmlformats.org/officeDocument/2006/relationships" xmlns:m="http://schemas.openxmlformats.org/officeDocument/2006/math" xmlns:v="urn:schemas-microsoft-com:vml" xmlns:wp14="http://schemas.microsoft.com/office/word/2010/wordprocessingDrawing" xmlns:wp="http://schemas.openxmlformats.org/drawingml/2006/wordprocessingDrawing" xmlns:w10="urn:schemas-microsoft-com:office:word" xmlns:w="http://schemas.openxmlformats.org/wordprocessingml/2006/main" xmlns:w14="http://schemas.microsoft.com/office/word/2010/wordml" xmlns:w15="http://schemas.microsoft.com/office/word/2012/wordml" xmlns:w16cex="http://schemas.microsoft.com/office/word/2018/wordml/cex" xmlns:w16cid="http://schemas.microsoft.com/office/word/2016/wordml/cid" xmlns:w16="http://schemas.microsoft.com/office/word/2018/wordml" xmlns:w16sdtdh="http://schemas.microsoft.com/office/word/2020/wordml/sdtdatahash" xmlns:w16se="http://schemas.microsoft.com/office/word/2015/wordml/symex" xmlns:wpg="http://schemas.microsoft.com/office/word/2010/wordprocessingGroup" xmlns:wpi="http://schemas.microsoft.com/office/word/2010/wordprocessingInk" xmlns:wne="http://schemas.microsoft.com/office/word/2006/wordml" xmlns:wps="http://schemas.microsoft.com/office/word/2010/wordprocessingShape" mc:Ignorable="w14 w15 w16se w16cid w16 w16cex w16sdtdh wp14">
   <w:abstractNum w:abstractNumId="0" w15:restartNumberingAfterBreak="0">
     <w:nsid w:val="09AF2887"/>
     <w:multiLevelType w:val="multilevel"/>
@@ -5037,6 +5883,123 @@
     </w:lvl>
   </w:abstractNum>
   <w:abstractNum w:abstractNumId="8" w15:restartNumberingAfterBreak="0">
+    <w:nsid w:val="316E0CC0"/>
+    <w:multiLevelType w:val="multilevel"/>
+    <w:tmpl w:val="8D7661EE"/>
+    <w:lvl w:ilvl="0">
+      <w:start w:val="1"/>
+      <w:numFmt w:val="bullet"/>
+      <w:lvlText w:val=""/>
+      <w:lvlJc w:val="left"/>
+      <w:pPr>
+        <w:ind w:left="720" w:hanging="360"/>
+      </w:pPr>
+      <w:rPr>
+        <w:rFonts w:ascii="Roboto" w:eastAsia="Roboto" w:hAnsi="Roboto" w:cs="Roboto"/>
+        <w:color w:val="D1D5DB"/>
+        <w:sz w:val="24"/>
+        <w:szCs w:val="24"/>
+        <w:u w:val="none"/>
+      </w:rPr>
+    </w:lvl>
+    <w:lvl w:ilvl="1">
+      <w:start w:val="1"/>
+      <w:numFmt w:val="bullet"/>
+      <w:lvlText w:val="○"/>
+      <w:lvlJc w:val="left"/>
+      <w:pPr>
+        <w:ind w:left="1440" w:hanging="360"/>
+      </w:pPr>
+      <w:rPr>
+        <w:u w:val="none"/>
+      </w:rPr>
+    </w:lvl>
+    <w:lvl w:ilvl="2">
+      <w:start w:val="1"/>
+      <w:numFmt w:val="bullet"/>
+      <w:lvlText w:val="■"/>
+      <w:lvlJc w:val="left"/>
+      <w:pPr>
+        <w:ind w:left="2160" w:hanging="360"/>
+      </w:pPr>
+      <w:rPr>
+        <w:u w:val="none"/>
+      </w:rPr>
+    </w:lvl>
+    <w:lvl w:ilvl="3">
+      <w:start w:val="1"/>
+      <w:numFmt w:val="bullet"/>
+      <w:lvlText w:val="●"/>
+      <w:lvlJc w:val="left"/>
+      <w:pPr>
+        <w:ind w:left="2880" w:hanging="360"/>
+      </w:pPr>
+      <w:rPr>
+        <w:u w:val="none"/>
+      </w:rPr>
+    </w:lvl>
+    <w:lvl w:ilvl="4">
+      <w:start w:val="1"/>
+      <w:numFmt w:val="bullet"/>
+      <w:lvlText w:val="○"/>
+      <w:lvlJc w:val="left"/>
+      <w:pPr>
+        <w:ind w:left="3600" w:hanging="360"/>
+      </w:pPr>
+      <w:rPr>
+        <w:u w:val="none"/>
+      </w:rPr>
+    </w:lvl>
+    <w:lvl w:ilvl="5">
+      <w:start w:val="1"/>
+      <w:numFmt w:val="bullet"/>
+      <w:lvlText w:val="■"/>
+      <w:lvlJc w:val="left"/>
+      <w:pPr>
+        <w:ind w:left="4320" w:hanging="360"/>
+      </w:pPr>
+      <w:rPr>
+        <w:u w:val="none"/>
+      </w:rPr>
+    </w:lvl>
+    <w:lvl w:ilvl="6">
+      <w:start w:val="1"/>
+      <w:numFmt w:val="bullet"/>
+      <w:lvlText w:val="●"/>
+      <w:lvlJc w:val="left"/>
+      <w:pPr>
+        <w:ind w:left="5040" w:hanging="360"/>
+      </w:pPr>
+      <w:rPr>
+        <w:u w:val="none"/>
+      </w:rPr>
+    </w:lvl>
+    <w:lvl w:ilvl="7">
+      <w:start w:val="1"/>
+      <w:numFmt w:val="bullet"/>
+      <w:lvlText w:val="○"/>
+      <w:lvlJc w:val="left"/>
+      <w:pPr>
+        <w:ind w:left="5760" w:hanging="360"/>
+      </w:pPr>
+      <w:rPr>
+        <w:u w:val="none"/>
+      </w:rPr>
+    </w:lvl>
+    <w:lvl w:ilvl="8">
+      <w:start w:val="1"/>
+      <w:numFmt w:val="bullet"/>
+      <w:lvlText w:val="■"/>
+      <w:lvlJc w:val="left"/>
+      <w:pPr>
+        <w:ind w:left="6480" w:hanging="360"/>
+      </w:pPr>
+      <w:rPr>
+        <w:u w:val="none"/>
+      </w:rPr>
+    </w:lvl>
+  </w:abstractNum>
+  <w:abstractNum w:abstractNumId="9" w15:restartNumberingAfterBreak="0">
     <w:nsid w:val="3623172C"/>
     <w:multiLevelType w:val="multilevel"/>
     <w:tmpl w:val="3F74B9BA"/>
@@ -5149,7 +6112,7 @@
       </w:rPr>
     </w:lvl>
   </w:abstractNum>
-  <w:abstractNum w:abstractNumId="9" w15:restartNumberingAfterBreak="0">
+  <w:abstractNum w:abstractNumId="10" w15:restartNumberingAfterBreak="0">
     <w:nsid w:val="480361AA"/>
     <w:multiLevelType w:val="multilevel"/>
     <w:tmpl w:val="1A0A6D78"/>
@@ -5262,7 +6225,7 @@
       </w:rPr>
     </w:lvl>
   </w:abstractNum>
-  <w:abstractNum w:abstractNumId="10" w15:restartNumberingAfterBreak="0">
+  <w:abstractNum w:abstractNumId="11" w15:restartNumberingAfterBreak="0">
     <w:nsid w:val="482F0196"/>
     <w:multiLevelType w:val="multilevel"/>
     <w:tmpl w:val="1FAA2552"/>
@@ -5375,7 +6338,7 @@
       </w:rPr>
     </w:lvl>
   </w:abstractNum>
-  <w:abstractNum w:abstractNumId="11" w15:restartNumberingAfterBreak="0">
+  <w:abstractNum w:abstractNumId="12" w15:restartNumberingAfterBreak="0">
     <w:nsid w:val="63ED50A8"/>
     <w:multiLevelType w:val="multilevel"/>
     <w:tmpl w:val="F3686A84"/>
@@ -5488,7 +6451,7 @@
       </w:rPr>
     </w:lvl>
   </w:abstractNum>
-  <w:abstractNum w:abstractNumId="12" w15:restartNumberingAfterBreak="0">
+  <w:abstractNum w:abstractNumId="13" w15:restartNumberingAfterBreak="0">
     <w:nsid w:val="669A7BA8"/>
     <w:multiLevelType w:val="multilevel"/>
     <w:tmpl w:val="54825B46"/>
@@ -5601,7 +6564,7 @@
       </w:rPr>
     </w:lvl>
   </w:abstractNum>
-  <w:abstractNum w:abstractNumId="13" w15:restartNumberingAfterBreak="0">
+  <w:abstractNum w:abstractNumId="14" w15:restartNumberingAfterBreak="0">
     <w:nsid w:val="674C0A73"/>
     <w:multiLevelType w:val="multilevel"/>
     <w:tmpl w:val="36ACB206"/>
@@ -5714,7 +6677,7 @@
       </w:rPr>
     </w:lvl>
   </w:abstractNum>
-  <w:abstractNum w:abstractNumId="14" w15:restartNumberingAfterBreak="0">
+  <w:abstractNum w:abstractNumId="15" w15:restartNumberingAfterBreak="0">
     <w:nsid w:val="681F3A4B"/>
     <w:multiLevelType w:val="multilevel"/>
     <w:tmpl w:val="06E0252A"/>
@@ -5827,7 +6790,7 @@
       </w:rPr>
     </w:lvl>
   </w:abstractNum>
-  <w:abstractNum w:abstractNumId="15" w15:restartNumberingAfterBreak="0">
+  <w:abstractNum w:abstractNumId="16" w15:restartNumberingAfterBreak="0">
     <w:nsid w:val="6CD047EF"/>
     <w:multiLevelType w:val="multilevel"/>
     <w:tmpl w:val="C10EC0A4"/>
@@ -5940,7 +6903,7 @@
       </w:rPr>
     </w:lvl>
   </w:abstractNum>
-  <w:abstractNum w:abstractNumId="16" w15:restartNumberingAfterBreak="0">
+  <w:abstractNum w:abstractNumId="17" w15:restartNumberingAfterBreak="0">
     <w:nsid w:val="740411E2"/>
     <w:multiLevelType w:val="multilevel"/>
     <w:tmpl w:val="8060860C"/>
@@ -6053,7 +7016,7 @@
       </w:rPr>
     </w:lvl>
   </w:abstractNum>
-  <w:abstractNum w:abstractNumId="17" w15:restartNumberingAfterBreak="0">
+  <w:abstractNum w:abstractNumId="18" w15:restartNumberingAfterBreak="0">
     <w:nsid w:val="7EBB2CF0"/>
     <w:multiLevelType w:val="multilevel"/>
     <w:tmpl w:val="3D182826"/>
@@ -6169,7 +7132,7 @@
     </w:lvl>
   </w:abstractNum>
   <w:num w:numId="1" w16cid:durableId="393745697">
-    <w:abstractNumId w:val="16"/>
+    <w:abstractNumId w:val="17"/>
   </w:num>
   <w:num w:numId="2" w16cid:durableId="2002733283">
     <w:abstractNumId w:val="6"/>
@@ -6178,16 +7141,16 @@
     <w:abstractNumId w:val="4"/>
   </w:num>
   <w:num w:numId="4" w16cid:durableId="417674728">
-    <w:abstractNumId w:val="12"/>
+    <w:abstractNumId w:val="13"/>
   </w:num>
   <w:num w:numId="5" w16cid:durableId="786238369">
-    <w:abstractNumId w:val="9"/>
+    <w:abstractNumId w:val="10"/>
   </w:num>
   <w:num w:numId="6" w16cid:durableId="222370470">
     <w:abstractNumId w:val="3"/>
   </w:num>
   <w:num w:numId="7" w16cid:durableId="1488207237">
-    <w:abstractNumId w:val="14"/>
+    <w:abstractNumId w:val="15"/>
   </w:num>
   <w:num w:numId="8" w16cid:durableId="1179393075">
     <w:abstractNumId w:val="7"/>
@@ -6199,28 +7162,31 @@
     <w:abstractNumId w:val="0"/>
   </w:num>
   <w:num w:numId="11" w16cid:durableId="1945651472">
-    <w:abstractNumId w:val="10"/>
+    <w:abstractNumId w:val="11"/>
   </w:num>
   <w:num w:numId="12" w16cid:durableId="1755786092">
-    <w:abstractNumId w:val="15"/>
+    <w:abstractNumId w:val="16"/>
   </w:num>
   <w:num w:numId="13" w16cid:durableId="601573318">
-    <w:abstractNumId w:val="11"/>
+    <w:abstractNumId w:val="12"/>
   </w:num>
   <w:num w:numId="14" w16cid:durableId="478771504">
     <w:abstractNumId w:val="2"/>
   </w:num>
   <w:num w:numId="15" w16cid:durableId="1108812724">
-    <w:abstractNumId w:val="17"/>
+    <w:abstractNumId w:val="18"/>
   </w:num>
   <w:num w:numId="16" w16cid:durableId="205679191">
-    <w:abstractNumId w:val="8"/>
+    <w:abstractNumId w:val="9"/>
   </w:num>
   <w:num w:numId="17" w16cid:durableId="1594316351">
-    <w:abstractNumId w:val="13"/>
+    <w:abstractNumId w:val="14"/>
   </w:num>
   <w:num w:numId="18" w16cid:durableId="1628320415">
     <w:abstractNumId w:val="1"/>
+  </w:num>
+  <w:num w:numId="19" w16cid:durableId="612982404">
+    <w:abstractNumId w:val="8"/>
   </w:num>
 </w:numbering>
 </file>
@@ -6841,6 +7807,11 @@
       <w:contextualSpacing/>
     </w:pPr>
   </w:style>
+  <w:style w:type="character" w:customStyle="1" w:styleId="apple-converted-space">
+    <w:name w:val="apple-converted-space"/>
+    <w:basedOn w:val="DefaultParagraphFont"/>
+    <w:rsid w:val="00BF057B"/>
+  </w:style>
 </w:styles>
 </file>
 

</xml_diff>